<commit_message>
Fixed one of the filestyle path and somewhat fixed the tab problem on the register form
</commit_message>
<xml_diff>
--- a/Important Docs and Links/Logs 1-4 and Future Plans.docx
+++ b/Important Docs and Links/Logs 1-4 and Future Plans.docx
@@ -119,137 +119,199 @@
       <w:r>
         <w:t xml:space="preserve">sports </w:t>
       </w:r>
+      <w:r>
+        <w:t>news feeds from ESPN, Yahoo, NFL.com, etc. (Colin)</w:t>
+      </w:r>
+    </w:p>
+    <w:p>
+      <w:pPr>
+        <w:pStyle w:val="ListParagraph"/>
+        <w:numPr>
+          <w:ilvl w:val="0"/>
+          <w:numId w:val="2"/>
+        </w:numPr>
+      </w:pPr>
+      <w:r>
+        <w:t xml:space="preserve">Modified </w:t>
+      </w:r>
+      <w:r>
+        <w:t xml:space="preserve">the </w:t>
+      </w:r>
+      <w:r>
+        <w:t>database design to make it more efficient and straightforward (Sean and Lou)</w:t>
+      </w:r>
+    </w:p>
+    <w:p>
+      <w:pPr>
+        <w:pStyle w:val="ListParagraph"/>
+        <w:numPr>
+          <w:ilvl w:val="0"/>
+          <w:numId w:val="2"/>
+        </w:numPr>
+      </w:pPr>
+      <w:r>
+        <w:t xml:space="preserve">Continued </w:t>
+      </w:r>
+      <w:r>
+        <w:t>to work on simulation to take team</w:t>
+      </w:r>
+      <w:r>
+        <w:t>s</w:t>
+      </w:r>
+      <w:r>
+        <w:t>’</w:t>
+      </w:r>
+      <w:r>
+        <w:t xml:space="preserve"> offensive rating into account (Sean)</w:t>
+      </w:r>
+    </w:p>
+    <w:p/>
+    <w:p>
+      <w:r>
+        <w:t>Log 3:</w:t>
+      </w:r>
+    </w:p>
+    <w:p>
+      <w:pPr>
+        <w:pStyle w:val="ListParagraph"/>
+        <w:numPr>
+          <w:ilvl w:val="0"/>
+          <w:numId w:val="3"/>
+        </w:numPr>
+      </w:pPr>
+      <w:r>
+        <w:t>Researched possible APIs we could use to retrieve NFL statistics (Colin)</w:t>
+      </w:r>
+    </w:p>
+    <w:p>
+      <w:pPr>
+        <w:pStyle w:val="ListParagraph"/>
+        <w:numPr>
+          <w:ilvl w:val="0"/>
+          <w:numId w:val="3"/>
+        </w:numPr>
+      </w:pPr>
+      <w:r>
+        <w:t>Created the database from the modified schema (Lou)</w:t>
+      </w:r>
+    </w:p>
+    <w:p>
+      <w:pPr>
+        <w:pStyle w:val="ListParagraph"/>
+        <w:numPr>
+          <w:ilvl w:val="0"/>
+          <w:numId w:val="3"/>
+        </w:numPr>
+      </w:pPr>
+      <w:r>
+        <w:t xml:space="preserve">Synced </w:t>
+      </w:r>
+      <w:r>
+        <w:t xml:space="preserve">the </w:t>
+      </w:r>
+      <w:r>
+        <w:t>simulation with the newly modified database (Sean)</w:t>
+      </w:r>
+    </w:p>
+    <w:p/>
+    <w:p>
+      <w:r>
+        <w:t>Log 4:</w:t>
+      </w:r>
+    </w:p>
+    <w:p>
+      <w:pPr>
+        <w:pStyle w:val="ListParagraph"/>
+        <w:numPr>
+          <w:ilvl w:val="0"/>
+          <w:numId w:val="4"/>
+        </w:numPr>
+      </w:pPr>
+      <w:r>
+        <w:t xml:space="preserve">Received </w:t>
+      </w:r>
+      <w:r>
+        <w:t xml:space="preserve">an </w:t>
+      </w:r>
+      <w:r>
+        <w:t>API key from Sportsradar.us (Colin)</w:t>
+      </w:r>
+    </w:p>
+    <w:p>
+      <w:pPr>
+        <w:pStyle w:val="ListParagraph"/>
+        <w:numPr>
+          <w:ilvl w:val="0"/>
+          <w:numId w:val="4"/>
+        </w:numPr>
+      </w:pPr>
+      <w:r>
+        <w:t>Began populating the database with team and schedule data (Sean and Lou)</w:t>
+      </w:r>
+    </w:p>
+    <w:p/>
+    <w:p>
+      <w:pPr>
+        <w:rPr>
+          <w:rFonts w:ascii="Times New Roman" w:hAnsi="Times New Roman"/>
+        </w:rPr>
+      </w:pPr>
+      <w:r>
+        <w:rPr>
+          <w:rFonts w:ascii="Times New Roman" w:hAnsi="Times New Roman"/>
+        </w:rPr>
+        <w:t>Log 5:</w:t>
+      </w:r>
+    </w:p>
+    <w:p>
+      <w:pPr>
+        <w:pStyle w:val="ListParagraph"/>
+        <w:numPr>
+          <w:ilvl w:val="0"/>
+          <w:numId w:val="6"/>
+        </w:numPr>
+      </w:pPr>
+      <w:r>
+        <w:t>Finished populating the database with the NFL schedule (Sean and Lou)</w:t>
+      </w:r>
+    </w:p>
+    <w:p>
+      <w:pPr>
+        <w:pStyle w:val="ListParagraph"/>
+        <w:numPr>
+          <w:ilvl w:val="0"/>
+          <w:numId w:val="6"/>
+        </w:numPr>
+      </w:pPr>
+      <w:r>
+        <w:t>Studied Bootstrap and continued work on homepage (Colin)</w:t>
+      </w:r>
+    </w:p>
+    <w:p>
+      <w:pPr>
+        <w:pStyle w:val="ListParagraph"/>
+        <w:numPr>
+          <w:ilvl w:val="0"/>
+          <w:numId w:val="6"/>
+        </w:numPr>
+      </w:pPr>
+      <w:r>
+        <w:t>Completed user registration and login (Sean)</w:t>
+      </w:r>
+    </w:p>
+    <w:p>
+      <w:pPr>
+        <w:pStyle w:val="ListParagraph"/>
+        <w:numPr>
+          <w:ilvl w:val="0"/>
+          <w:numId w:val="6"/>
+        </w:numPr>
+      </w:pPr>
+      <w:r>
+        <w:t>Cleaned up header and footer (Sean)</w:t>
+      </w:r>
       <w:bookmarkStart w:id="0" w:name="_GoBack"/>
       <w:bookmarkEnd w:id="0"/>
-      <w:r>
-        <w:t>news feeds from ESPN, Yahoo, NFL.com, etc. (Colin)</w:t>
-      </w:r>
-    </w:p>
-    <w:p>
-      <w:pPr>
-        <w:pStyle w:val="ListParagraph"/>
-        <w:numPr>
-          <w:ilvl w:val="0"/>
-          <w:numId w:val="2"/>
-        </w:numPr>
-      </w:pPr>
-      <w:r>
-        <w:t xml:space="preserve">Modified </w:t>
-      </w:r>
-      <w:r>
-        <w:t xml:space="preserve">the </w:t>
-      </w:r>
-      <w:r>
-        <w:t>database design to make it more efficient and straightforward (Sean and Lou)</w:t>
-      </w:r>
-    </w:p>
-    <w:p>
-      <w:pPr>
-        <w:pStyle w:val="ListParagraph"/>
-        <w:numPr>
-          <w:ilvl w:val="0"/>
-          <w:numId w:val="2"/>
-        </w:numPr>
-      </w:pPr>
-      <w:r>
-        <w:t xml:space="preserve">Continued </w:t>
-      </w:r>
-      <w:r>
-        <w:t>to work on simulation to take team</w:t>
-      </w:r>
-      <w:r>
-        <w:t>s</w:t>
-      </w:r>
-      <w:r>
-        <w:t>’</w:t>
-      </w:r>
-      <w:r>
-        <w:t xml:space="preserve"> offensive rating into account (Sean)</w:t>
-      </w:r>
-    </w:p>
-    <w:p/>
-    <w:p>
-      <w:r>
-        <w:t>Log 3:</w:t>
-      </w:r>
-    </w:p>
-    <w:p>
-      <w:pPr>
-        <w:pStyle w:val="ListParagraph"/>
-        <w:numPr>
-          <w:ilvl w:val="0"/>
-          <w:numId w:val="3"/>
-        </w:numPr>
-      </w:pPr>
-      <w:r>
-        <w:t>Researched possible APIs we could use to retrieve NFL statistics (Colin)</w:t>
-      </w:r>
-    </w:p>
-    <w:p>
-      <w:pPr>
-        <w:pStyle w:val="ListParagraph"/>
-        <w:numPr>
-          <w:ilvl w:val="0"/>
-          <w:numId w:val="3"/>
-        </w:numPr>
-      </w:pPr>
-      <w:r>
-        <w:t>Created the database from the modified schema (Lou)</w:t>
-      </w:r>
-    </w:p>
-    <w:p>
-      <w:pPr>
-        <w:pStyle w:val="ListParagraph"/>
-        <w:numPr>
-          <w:ilvl w:val="0"/>
-          <w:numId w:val="3"/>
-        </w:numPr>
-      </w:pPr>
-      <w:r>
-        <w:t xml:space="preserve">Synced </w:t>
-      </w:r>
-      <w:r>
-        <w:t xml:space="preserve">the </w:t>
-      </w:r>
-      <w:r>
-        <w:t>simulation with the newly modified database (Sean)</w:t>
-      </w:r>
-    </w:p>
-    <w:p/>
-    <w:p>
-      <w:r>
-        <w:t>Log 4:</w:t>
-      </w:r>
-    </w:p>
-    <w:p>
-      <w:pPr>
-        <w:pStyle w:val="ListParagraph"/>
-        <w:numPr>
-          <w:ilvl w:val="0"/>
-          <w:numId w:val="4"/>
-        </w:numPr>
-      </w:pPr>
-      <w:r>
-        <w:t xml:space="preserve">Received </w:t>
-      </w:r>
-      <w:r>
-        <w:t xml:space="preserve">an </w:t>
-      </w:r>
-      <w:r>
-        <w:t>API key from Sportsradar.us (Colin)</w:t>
-      </w:r>
-    </w:p>
-    <w:p>
-      <w:pPr>
-        <w:pStyle w:val="ListParagraph"/>
-        <w:numPr>
-          <w:ilvl w:val="0"/>
-          <w:numId w:val="4"/>
-        </w:numPr>
-      </w:pPr>
-      <w:r>
-        <w:t>Began populating the database with team and schedule data (Sean and Lou)</w:t>
-      </w:r>
     </w:p>
     <w:p/>
     <w:p>
@@ -686,6 +748,119 @@
     </w:lvl>
   </w:abstractNum>
   <w:abstractNum w:abstractNumId="3">
+    <w:nsid w:val="385D02F9"/>
+    <w:multiLevelType w:val="hybridMultilevel"/>
+    <w:tmpl w:val="7F521008"/>
+    <w:lvl w:ilvl="0" w:tplc="04090001">
+      <w:start w:val="1"/>
+      <w:numFmt w:val="bullet"/>
+      <w:lvlText w:val=""/>
+      <w:lvlJc w:val="left"/>
+      <w:pPr>
+        <w:ind w:left="720" w:hanging="360"/>
+      </w:pPr>
+      <w:rPr>
+        <w:rFonts w:ascii="Symbol" w:hAnsi="Symbol" w:hint="default"/>
+      </w:rPr>
+    </w:lvl>
+    <w:lvl w:ilvl="1" w:tplc="04090003" w:tentative="1">
+      <w:start w:val="1"/>
+      <w:numFmt w:val="bullet"/>
+      <w:lvlText w:val="o"/>
+      <w:lvlJc w:val="left"/>
+      <w:pPr>
+        <w:ind w:left="1440" w:hanging="360"/>
+      </w:pPr>
+      <w:rPr>
+        <w:rFonts w:ascii="Courier New" w:hAnsi="Courier New" w:hint="default"/>
+      </w:rPr>
+    </w:lvl>
+    <w:lvl w:ilvl="2" w:tplc="04090005" w:tentative="1">
+      <w:start w:val="1"/>
+      <w:numFmt w:val="bullet"/>
+      <w:lvlText w:val=""/>
+      <w:lvlJc w:val="left"/>
+      <w:pPr>
+        <w:ind w:left="2160" w:hanging="360"/>
+      </w:pPr>
+      <w:rPr>
+        <w:rFonts w:ascii="Wingdings" w:hAnsi="Wingdings" w:hint="default"/>
+      </w:rPr>
+    </w:lvl>
+    <w:lvl w:ilvl="3" w:tplc="04090001" w:tentative="1">
+      <w:start w:val="1"/>
+      <w:numFmt w:val="bullet"/>
+      <w:lvlText w:val=""/>
+      <w:lvlJc w:val="left"/>
+      <w:pPr>
+        <w:ind w:left="2880" w:hanging="360"/>
+      </w:pPr>
+      <w:rPr>
+        <w:rFonts w:ascii="Symbol" w:hAnsi="Symbol" w:hint="default"/>
+      </w:rPr>
+    </w:lvl>
+    <w:lvl w:ilvl="4" w:tplc="04090003" w:tentative="1">
+      <w:start w:val="1"/>
+      <w:numFmt w:val="bullet"/>
+      <w:lvlText w:val="o"/>
+      <w:lvlJc w:val="left"/>
+      <w:pPr>
+        <w:ind w:left="3600" w:hanging="360"/>
+      </w:pPr>
+      <w:rPr>
+        <w:rFonts w:ascii="Courier New" w:hAnsi="Courier New" w:hint="default"/>
+      </w:rPr>
+    </w:lvl>
+    <w:lvl w:ilvl="5" w:tplc="04090005" w:tentative="1">
+      <w:start w:val="1"/>
+      <w:numFmt w:val="bullet"/>
+      <w:lvlText w:val=""/>
+      <w:lvlJc w:val="left"/>
+      <w:pPr>
+        <w:ind w:left="4320" w:hanging="360"/>
+      </w:pPr>
+      <w:rPr>
+        <w:rFonts w:ascii="Wingdings" w:hAnsi="Wingdings" w:hint="default"/>
+      </w:rPr>
+    </w:lvl>
+    <w:lvl w:ilvl="6" w:tplc="04090001" w:tentative="1">
+      <w:start w:val="1"/>
+      <w:numFmt w:val="bullet"/>
+      <w:lvlText w:val=""/>
+      <w:lvlJc w:val="left"/>
+      <w:pPr>
+        <w:ind w:left="5040" w:hanging="360"/>
+      </w:pPr>
+      <w:rPr>
+        <w:rFonts w:ascii="Symbol" w:hAnsi="Symbol" w:hint="default"/>
+      </w:rPr>
+    </w:lvl>
+    <w:lvl w:ilvl="7" w:tplc="04090003" w:tentative="1">
+      <w:start w:val="1"/>
+      <w:numFmt w:val="bullet"/>
+      <w:lvlText w:val="o"/>
+      <w:lvlJc w:val="left"/>
+      <w:pPr>
+        <w:ind w:left="5760" w:hanging="360"/>
+      </w:pPr>
+      <w:rPr>
+        <w:rFonts w:ascii="Courier New" w:hAnsi="Courier New" w:hint="default"/>
+      </w:rPr>
+    </w:lvl>
+    <w:lvl w:ilvl="8" w:tplc="04090005" w:tentative="1">
+      <w:start w:val="1"/>
+      <w:numFmt w:val="bullet"/>
+      <w:lvlText w:val=""/>
+      <w:lvlJc w:val="left"/>
+      <w:pPr>
+        <w:ind w:left="6480" w:hanging="360"/>
+      </w:pPr>
+      <w:rPr>
+        <w:rFonts w:ascii="Wingdings" w:hAnsi="Wingdings" w:hint="default"/>
+      </w:rPr>
+    </w:lvl>
+  </w:abstractNum>
+  <w:abstractNum w:abstractNumId="4">
     <w:nsid w:val="3B8C1C05"/>
     <w:multiLevelType w:val="hybridMultilevel"/>
     <w:tmpl w:val="4372DF36"/>
@@ -798,7 +973,7 @@
       </w:rPr>
     </w:lvl>
   </w:abstractNum>
-  <w:abstractNum w:abstractNumId="4">
+  <w:abstractNum w:abstractNumId="5">
     <w:nsid w:val="5BF47A90"/>
     <w:multiLevelType w:val="hybridMultilevel"/>
     <w:tmpl w:val="5B183DC0"/>
@@ -921,9 +1096,12 @@
     <w:abstractNumId w:val="2"/>
   </w:num>
   <w:num w:numId="4">
+    <w:abstractNumId w:val="5"/>
+  </w:num>
+  <w:num w:numId="5">
     <w:abstractNumId w:val="4"/>
   </w:num>
-  <w:num w:numId="5">
+  <w:num w:numId="6">
     <w:abstractNumId w:val="3"/>
   </w:num>
 </w:numbering>

</xml_diff>